<commit_message>
update for ch6 and ch7
</commit_message>
<xml_diff>
--- a/文章/1 緒論.docx
+++ b/文章/1 緒論.docx
@@ -6,6 +6,7 @@
       <w:pPr>
         <w:pStyle w:val="1"/>
       </w:pPr>
+      <w:bookmarkStart w:id="0" w:name="_Hlk163073741"/>
       <w:r>
         <w:rPr>
           <w:rFonts w:hint="eastAsia"/>
@@ -27,7 +28,13 @@
         <w:rPr>
           <w:rFonts w:hint="eastAsia"/>
         </w:rPr>
-        <w:t>物種豐富度，即在某一特定群落中所存在的物種數。</w:t>
+        <w:t>物種豐富度，即在某一特定群落中所存在的物種數</w:t>
+      </w:r>
+      <w:r>
+        <w:rPr>
+          <w:rFonts w:hint="eastAsia"/>
+        </w:rPr>
+        <w:t>，</w:t>
       </w:r>
       <w:r>
         <w:rPr>
@@ -35,7 +42,7 @@
         </w:rPr>
         <w:t>在生態多樣性的研究中，物種豐富度是一種最為簡單且直觀的指標。特別是在</w:t>
       </w:r>
-      <w:commentRangeStart w:id="0"/>
+      <w:commentRangeStart w:id="1"/>
       <w:r>
         <w:rPr>
           <w:rFonts w:hint="eastAsia"/>
@@ -54,12 +61,12 @@
         </w:rPr>
         <w:t>以及在多樣性的保護與管理上</w:t>
       </w:r>
-      <w:commentRangeEnd w:id="0"/>
+      <w:commentRangeEnd w:id="1"/>
       <w:r>
         <w:rPr>
           <w:rStyle w:val="a4"/>
         </w:rPr>
-        <w:commentReference w:id="0"/>
+        <w:commentReference w:id="1"/>
       </w:r>
       <w:r>
         <w:rPr>
@@ -67,19 +74,19 @@
         </w:rPr>
         <w:t>。此外，也有研究表明，</w:t>
       </w:r>
-      <w:commentRangeStart w:id="1"/>
+      <w:commentRangeStart w:id="2"/>
       <w:r>
         <w:rPr>
           <w:rFonts w:hint="eastAsia"/>
         </w:rPr>
         <w:t>物種豐富度與生態系統的功能性呈正相關</w:t>
       </w:r>
-      <w:commentRangeEnd w:id="1"/>
+      <w:commentRangeEnd w:id="2"/>
       <w:r>
         <w:rPr>
           <w:rStyle w:val="a4"/>
         </w:rPr>
-        <w:commentReference w:id="1"/>
+        <w:commentReference w:id="2"/>
       </w:r>
       <w:r>
         <w:rPr>
@@ -140,7 +147,7 @@
         <w:rPr>
           <w:rFonts w:hint="eastAsia"/>
         </w:rPr>
-        <w:t>在過去，針對物種豐富度所進行的估計方式可依據所蒐集的資料型態大致分為兩種：豐富度數據與出現率數據。</w:t>
+        <w:t>針對物種豐富度所進行的估計方式可依據所蒐集的資料型態大致分為兩種：豐富度數據與出現率數據。</w:t>
       </w:r>
       <w:r>
         <w:rPr>
@@ -152,7 +159,25 @@
         <w:rPr>
           <w:rFonts w:hint="eastAsia"/>
         </w:rPr>
-        <w:t>豐富度數據通常指的是描述一個生態系統中物種數量和種類的數據。這些數據通常是基於樣本收集的，例如在一個特定的地點收集樣本，然後對樣本進行物種鑑定和計數。豐富度數據通常包括物種數量、物種種類、物種相對豐度等信息。而</w:t>
+        <w:t>豐富度數據通常指的是描述一個生態系統中物種數量和種類的數據。這些數據通常是基於樣本收集的，例如在一個特定的地點收集樣本，後對樣本進行物種鑑定和計數。豐富度數據通常包括物種數量、物種種類、物種相對豐度等</w:t>
+      </w:r>
+      <w:r>
+        <w:rPr>
+          <w:rFonts w:hint="eastAsia"/>
+        </w:rPr>
+        <w:t>資訊</w:t>
+      </w:r>
+      <w:r>
+        <w:rPr>
+          <w:rFonts w:hint="eastAsia"/>
+        </w:rPr>
+        <w:t>；</w:t>
+      </w:r>
+      <w:r>
+        <w:rPr>
+          <w:rFonts w:hint="eastAsia"/>
+        </w:rPr>
+        <w:t>而</w:t>
       </w:r>
       <w:r>
         <w:rPr>
@@ -182,13 +207,7 @@
         <w:rPr>
           <w:rFonts w:hint="eastAsia"/>
         </w:rPr>
-        <w:t>區塊</w:t>
-      </w:r>
-      <w:r>
-        <w:rPr>
-          <w:rFonts w:hint="eastAsia"/>
-        </w:rPr>
-        <w:t>、陷阱或</w:t>
+        <w:t>區塊、陷阱或</w:t>
       </w:r>
       <w:r>
         <w:rPr>
@@ -200,19 +219,19 @@
         <w:rPr>
           <w:rFonts w:hint="eastAsia"/>
         </w:rPr>
-        <w:t>時間作為單位所收集的，例如在一特定目標地區中，抽取其中部分的區塊做為樣本使用；或是在一個特定的地點定期收集樣本，然後對樣本進行物種</w:t>
-      </w:r>
-      <w:r>
-        <w:rPr>
-          <w:rFonts w:hint="eastAsia"/>
-        </w:rPr>
-        <w:t>出現與否</w:t>
-      </w:r>
-      <w:r>
-        <w:rPr>
-          <w:rFonts w:hint="eastAsia"/>
-        </w:rPr>
-        <w:t>。出現率數據通常僅記錄物種在樣本中出現與否，而非實際出現的次數或個體數。</w:t>
+        <w:t>時間作為單位所收集，例如在特定目標地區中，抽取其中部分的區塊做為樣本使用；或是在一個特定的地點定期收集樣本。出現率數據</w:t>
+      </w:r>
+      <w:r>
+        <w:rPr>
+          <w:rFonts w:hint="eastAsia"/>
+        </w:rPr>
+        <w:t>往往</w:t>
+      </w:r>
+      <w:r>
+        <w:rPr>
+          <w:rFonts w:hint="eastAsia"/>
+        </w:rPr>
+        <w:t>僅記錄物種在樣本中出現與否，而非實際出現的次數或個體數。</w:t>
       </w:r>
       <w:r>
         <w:rPr>
@@ -238,19 +257,19 @@
         </w:rPr>
         <w:t xml:space="preserve"> </w:t>
       </w:r>
-      <w:commentRangeStart w:id="2"/>
+      <w:commentRangeStart w:id="3"/>
       <w:r>
         <w:rPr>
           <w:rFonts w:hint="eastAsia"/>
         </w:rPr>
         <w:t>(Chao &amp; Chiu, 2016)</w:t>
       </w:r>
-      <w:commentRangeEnd w:id="2"/>
+      <w:commentRangeEnd w:id="3"/>
       <w:r>
         <w:rPr>
           <w:rStyle w:val="a4"/>
         </w:rPr>
-        <w:commentReference w:id="2"/>
+        <w:commentReference w:id="3"/>
       </w:r>
       <w:r>
         <w:rPr>
@@ -273,7 +292,7 @@
         <w:rPr>
           <w:rFonts w:hint="eastAsia"/>
         </w:rPr>
-        <w:t>抽樣進行的方式則是可以分為取後放回</w:t>
+        <w:t>抽樣方式則是可以分為取後放回</w:t>
       </w:r>
       <w:r>
         <w:rPr>
@@ -285,7 +304,13 @@
         <w:rPr>
           <w:rFonts w:hint="eastAsia"/>
         </w:rPr>
-        <w:t>以及</w:t>
+        <w:t>以及取後不放回</w:t>
+      </w:r>
+      <w:r>
+        <w:rPr>
+          <w:rFonts w:hint="eastAsia"/>
+        </w:rPr>
+        <w:t xml:space="preserve"> (sampling without replacement)</w:t>
       </w:r>
       <w:r>
         <w:rPr>
@@ -297,49 +322,19 @@
         <w:rPr>
           <w:rFonts w:hint="eastAsia"/>
         </w:rPr>
-        <w:t>取後</w:t>
-      </w:r>
-      <w:r>
-        <w:rPr>
-          <w:rFonts w:hint="eastAsia"/>
-        </w:rPr>
-        <w:t>不</w:t>
-      </w:r>
-      <w:r>
-        <w:rPr>
-          <w:rFonts w:hint="eastAsia"/>
-        </w:rPr>
-        <w:t>放回</w:t>
-      </w:r>
-      <w:r>
-        <w:rPr>
-          <w:rFonts w:hint="eastAsia"/>
-        </w:rPr>
-        <w:t xml:space="preserve"> (sampling with</w:t>
-      </w:r>
-      <w:r>
-        <w:rPr>
-          <w:rFonts w:hint="eastAsia"/>
-        </w:rPr>
-        <w:t>out</w:t>
-      </w:r>
-      <w:r>
-        <w:rPr>
-          <w:rFonts w:hint="eastAsia"/>
-        </w:rPr>
-        <w:t xml:space="preserve"> replacement)</w:t>
-      </w:r>
-      <w:r>
-        <w:rPr>
-          <w:rFonts w:hint="eastAsia"/>
-        </w:rPr>
-        <w:t xml:space="preserve"> </w:t>
-      </w:r>
-      <w:r>
-        <w:rPr>
-          <w:rFonts w:hint="eastAsia"/>
-        </w:rPr>
-        <w:t>兩種方式</w:t>
+        <w:t>兩種</w:t>
+      </w:r>
+      <w:r>
+        <w:rPr>
+          <w:rFonts w:hint="eastAsia"/>
+        </w:rPr>
+        <w:t>常見的抽樣</w:t>
+      </w:r>
+      <w:r>
+        <w:rPr>
+          <w:rFonts w:hint="eastAsia"/>
+        </w:rPr>
+        <w:t>方式</w:t>
       </w:r>
       <w:r>
         <w:rPr>
@@ -351,19 +346,37 @@
         <w:rPr>
           <w:rFonts w:hint="eastAsia"/>
         </w:rPr>
-        <w:t>因此在物種豐富度的估計上，針對不同的數據型態，有相對應的模型假設</w:t>
-      </w:r>
-      <w:r>
-        <w:rPr>
-          <w:rFonts w:hint="eastAsia"/>
-        </w:rPr>
-        <w:t>並對應不同的</w:t>
-      </w:r>
-      <w:r>
-        <w:rPr>
-          <w:rFonts w:hint="eastAsia"/>
-        </w:rPr>
-        <w:t>估計式。</w:t>
+        <w:t>並</w:t>
+      </w:r>
+      <w:r>
+        <w:rPr>
+          <w:rFonts w:hint="eastAsia"/>
+        </w:rPr>
+        <w:t>在物種豐富度的估計上，針對不同的數據型態</w:t>
+      </w:r>
+      <w:r>
+        <w:rPr>
+          <w:rFonts w:hint="eastAsia"/>
+        </w:rPr>
+        <w:t>、不同的抽樣方式</w:t>
+      </w:r>
+      <w:r>
+        <w:rPr>
+          <w:rFonts w:hint="eastAsia"/>
+        </w:rPr>
+        <w:t>，</w:t>
+      </w:r>
+      <w:r>
+        <w:rPr>
+          <w:rFonts w:hint="eastAsia"/>
+        </w:rPr>
+        <w:t>進行</w:t>
+      </w:r>
+      <w:r>
+        <w:rPr>
+          <w:rFonts w:hint="eastAsia"/>
+        </w:rPr>
+        <w:t>相對應的模型假設。</w:t>
       </w:r>
     </w:p>
     <w:p>
@@ -374,13 +387,79 @@
         <w:rPr>
           <w:rFonts w:hint="eastAsia"/>
         </w:rPr>
-        <w:t>在大多數先前研究中，所提出估計式，依據推倒過程可分為參數方法以及非參數方法。</w:t>
-      </w:r>
-      <w:r>
-        <w:rPr>
-          <w:rFonts w:hint="eastAsia"/>
-        </w:rPr>
-        <w:t>在非參數方法所建立估計式的過程中，通常不必</w:t>
+        <w:t>在大多數先前研究所提出估計式</w:t>
+      </w:r>
+      <w:r>
+        <w:rPr>
+          <w:rFonts w:hint="eastAsia"/>
+        </w:rPr>
+        <w:t>中</w:t>
+      </w:r>
+      <w:r>
+        <w:rPr>
+          <w:rFonts w:hint="eastAsia"/>
+        </w:rPr>
+        <w:t>，依據</w:t>
+      </w:r>
+      <w:r>
+        <w:rPr>
+          <w:rFonts w:hint="eastAsia"/>
+        </w:rPr>
+        <w:t>估計方法</w:t>
+      </w:r>
+      <w:r>
+        <w:rPr>
+          <w:rFonts w:hint="eastAsia"/>
+        </w:rPr>
+        <w:t>的不同</w:t>
+      </w:r>
+      <w:r>
+        <w:rPr>
+          <w:rFonts w:hint="eastAsia"/>
+        </w:rPr>
+        <w:t>可分為</w:t>
+      </w:r>
+      <w:r>
+        <w:rPr>
+          <w:rFonts w:hint="eastAsia"/>
+        </w:rPr>
+        <w:t>參數化</w:t>
+      </w:r>
+      <w:r>
+        <w:rPr>
+          <w:rFonts w:hint="eastAsia"/>
+        </w:rPr>
+        <w:t>方法以及非</w:t>
+      </w:r>
+      <w:r>
+        <w:rPr>
+          <w:rFonts w:hint="eastAsia"/>
+        </w:rPr>
+        <w:t>參數化</w:t>
+      </w:r>
+      <w:r>
+        <w:rPr>
+          <w:rFonts w:hint="eastAsia"/>
+        </w:rPr>
+        <w:t>方法。</w:t>
+      </w:r>
+      <w:r>
+        <w:rPr>
+          <w:rFonts w:hint="eastAsia"/>
+        </w:rPr>
+        <w:t>在非</w:t>
+      </w:r>
+      <w:r>
+        <w:rPr>
+          <w:rFonts w:hint="eastAsia"/>
+        </w:rPr>
+        <w:t>參數化</w:t>
+      </w:r>
+      <w:r>
+        <w:rPr>
+          <w:rFonts w:hint="eastAsia"/>
+        </w:rPr>
+        <w:t>方法所建立估計式的過程中，通常不必</w:t>
       </w:r>
       <w:r>
         <w:rPr>
@@ -398,26 +477,20 @@
         <w:rPr>
           <w:rFonts w:hint="eastAsia"/>
         </w:rPr>
-        <w:t>。模型的形式通常是通過估計一個未知的密度函數或分布函數來進行</w:t>
+        <w:t>。模型的形式通常是通過估計一個未知的密度函數或</w:t>
+      </w:r>
+      <w:r>
+        <w:rPr>
+          <w:rFonts w:hint="eastAsia"/>
+        </w:rPr>
+        <w:t>分佈</w:t>
       </w:r>
       <w:r>
         <w:rPr>
           <w:rFonts w:hint="eastAsia"/>
         </w:rPr>
         <w:lastRenderedPageBreak/>
-        <w:t>的。</w:t>
-      </w:r>
-      <w:r>
-        <w:rPr>
-          <w:rFonts w:hint="eastAsia"/>
-        </w:rPr>
-        <w:t>而參數方法則</w:t>
-      </w:r>
-      <w:r>
-        <w:rPr>
-          <w:rFonts w:hint="eastAsia"/>
-        </w:rPr>
-        <w:t>需要假設一個特定的機率分布，並且假設這個分布的參數是已知的或可以通過樣本估計的。</w:t>
+        <w:t>函數來進行的。</w:t>
       </w:r>
       <w:r>
         <w:rPr>
@@ -431,19 +504,19 @@
         </w:rPr>
         <w:t xml:space="preserve"> (Chao, </w:t>
       </w:r>
-      <w:commentRangeStart w:id="3"/>
+      <w:commentRangeStart w:id="4"/>
       <w:r>
         <w:rPr>
           <w:rFonts w:hint="eastAsia"/>
         </w:rPr>
         <w:t>1984</w:t>
       </w:r>
-      <w:commentRangeEnd w:id="3"/>
+      <w:commentRangeEnd w:id="4"/>
       <w:r>
         <w:rPr>
           <w:rStyle w:val="a4"/>
         </w:rPr>
-        <w:commentReference w:id="3"/>
+        <w:commentReference w:id="4"/>
       </w:r>
       <w:r>
         <w:rPr>
@@ -451,19 +524,19 @@
         </w:rPr>
         <w:t xml:space="preserve">, </w:t>
       </w:r>
-      <w:commentRangeStart w:id="4"/>
+      <w:commentRangeStart w:id="5"/>
       <w:r>
         <w:rPr>
           <w:rFonts w:hint="eastAsia"/>
         </w:rPr>
         <w:t>1987</w:t>
       </w:r>
-      <w:commentRangeEnd w:id="4"/>
+      <w:commentRangeEnd w:id="5"/>
       <w:r>
         <w:rPr>
           <w:rStyle w:val="a4"/>
         </w:rPr>
-        <w:commentReference w:id="4"/>
+        <w:commentReference w:id="5"/>
       </w:r>
       <w:r>
         <w:rPr>
@@ -507,30 +580,30 @@
       <w:r>
         <w:t xml:space="preserve">Burnham &amp; Overton, </w:t>
       </w:r>
-      <w:commentRangeStart w:id="5"/>
+      <w:commentRangeStart w:id="6"/>
       <w:r>
         <w:t>1978</w:t>
       </w:r>
-      <w:commentRangeEnd w:id="5"/>
+      <w:commentRangeEnd w:id="6"/>
       <w:r>
         <w:rPr>
           <w:rStyle w:val="a4"/>
         </w:rPr>
-        <w:commentReference w:id="5"/>
+        <w:commentReference w:id="6"/>
       </w:r>
       <w:r>
         <w:t xml:space="preserve">, </w:t>
       </w:r>
-      <w:commentRangeStart w:id="6"/>
+      <w:commentRangeStart w:id="7"/>
       <w:r>
         <w:t>1979</w:t>
       </w:r>
-      <w:commentRangeEnd w:id="6"/>
+      <w:commentRangeEnd w:id="7"/>
       <w:r>
         <w:rPr>
           <w:rStyle w:val="a4"/>
         </w:rPr>
-        <w:commentReference w:id="6"/>
+        <w:commentReference w:id="7"/>
       </w:r>
       <w:r>
         <w:rPr>
@@ -542,13 +615,136 @@
         <w:rPr>
           <w:rFonts w:hint="eastAsia"/>
         </w:rPr>
+        <w:t>。另一方面</w:t>
+      </w:r>
+      <w:r>
+        <w:t>，</w:t>
+      </w:r>
+      <w:r>
+        <w:rPr>
+          <w:rFonts w:hint="eastAsia"/>
+        </w:rPr>
+        <w:t>參數化</w:t>
+      </w:r>
+      <w:r>
+        <w:rPr>
+          <w:rFonts w:hint="eastAsia"/>
+        </w:rPr>
+        <w:t>方法則</w:t>
+      </w:r>
+      <w:r>
+        <w:rPr>
+          <w:rFonts w:hint="eastAsia"/>
+        </w:rPr>
+        <w:t>需要假設一個特定的機率</w:t>
+      </w:r>
+      <w:r>
+        <w:rPr>
+          <w:rFonts w:hint="eastAsia"/>
+        </w:rPr>
+        <w:t>分佈</w:t>
+      </w:r>
+      <w:r>
+        <w:rPr>
+          <w:rFonts w:hint="eastAsia"/>
+        </w:rPr>
+        <w:t>，並且假設這個</w:t>
+      </w:r>
+      <w:r>
+        <w:rPr>
+          <w:rFonts w:hint="eastAsia"/>
+        </w:rPr>
+        <w:t>分佈</w:t>
+      </w:r>
+      <w:r>
+        <w:rPr>
+          <w:rFonts w:hint="eastAsia"/>
+        </w:rPr>
+        <w:t>的</w:t>
+      </w:r>
+      <w:r>
+        <w:rPr>
+          <w:rFonts w:hint="eastAsia"/>
+        </w:rPr>
+        <w:t>參數化</w:t>
+      </w:r>
+      <w:r>
+        <w:rPr>
+          <w:rFonts w:hint="eastAsia"/>
+        </w:rPr>
+        <w:t>是已知的或可以通過樣本估計的。在</w:t>
+      </w:r>
+      <w:r>
+        <w:rPr>
+          <w:rFonts w:hint="eastAsia"/>
+        </w:rPr>
+        <w:t>參數化</w:t>
+      </w:r>
+      <w:r>
+        <w:rPr>
+          <w:rFonts w:hint="eastAsia"/>
+        </w:rPr>
+        <w:t>方法中，模型的</w:t>
+      </w:r>
+      <w:r>
+        <w:rPr>
+          <w:rFonts w:hint="eastAsia"/>
+        </w:rPr>
+        <w:t>參數化</w:t>
+      </w:r>
+      <w:r>
+        <w:rPr>
+          <w:rFonts w:hint="eastAsia"/>
+        </w:rPr>
+        <w:t>通常可以通過最大概似估計</w:t>
+      </w:r>
+      <w:r>
+        <w:rPr>
+          <w:rFonts w:hint="eastAsia"/>
+        </w:rPr>
+        <w:t xml:space="preserve"> (</w:t>
+      </w:r>
+      <w:r>
+        <w:rPr>
+          <w:rFonts w:hint="eastAsia"/>
+        </w:rPr>
+        <w:t>MLE</w:t>
+      </w:r>
+      <w:r>
+        <w:rPr>
+          <w:rFonts w:hint="eastAsia"/>
+        </w:rPr>
+        <w:t>)</w:t>
+      </w:r>
+      <w:r>
+        <w:rPr>
+          <w:rFonts w:hint="eastAsia"/>
+        </w:rPr>
+        <w:t xml:space="preserve"> </w:t>
+      </w:r>
+      <w:r>
+        <w:rPr>
+          <w:rFonts w:hint="eastAsia"/>
+        </w:rPr>
+        <w:t>等方式進行估計</w:t>
+      </w:r>
+      <w:r>
+        <w:rPr>
+          <w:rFonts w:hint="eastAsia"/>
+        </w:rPr>
         <w:t>。</w:t>
       </w:r>
       <w:r>
         <w:rPr>
           <w:rFonts w:hint="eastAsia"/>
         </w:rPr>
-        <w:t>在參數化方法中，模型的參數通常可以通過最大概似估計</w:t>
+        <w:t>在</w:t>
+      </w:r>
+      <w:r>
+        <w:rPr>
+          <w:rFonts w:hint="eastAsia"/>
+        </w:rPr>
+        <w:t>物種豐富度的估計方面，針對物種出現機率的隨機變數進行分佈的假設，藉此減少參數數量並使用傳統統計方式估計</w:t>
       </w:r>
       <w:r>
         <w:rPr>
@@ -556,11 +752,31 @@
         </w:rPr>
         <w:t xml:space="preserve"> (</w:t>
       </w:r>
-      <w:r>
-        <w:rPr>
-          <w:rFonts w:hint="eastAsia"/>
-        </w:rPr>
-        <w:t>MLE</w:t>
+      <w:commentRangeStart w:id="8"/>
+      <w:r>
+        <w:rPr>
+          <w:rFonts w:hint="eastAsia"/>
+        </w:rPr>
+        <w:t>Dorazio &amp; Royle</w:t>
+      </w:r>
+      <w:r>
+        <w:rPr>
+          <w:rFonts w:hint="eastAsia"/>
+        </w:rPr>
+        <w:t xml:space="preserve">, </w:t>
+      </w:r>
+      <w:r>
+        <w:rPr>
+          <w:rFonts w:hint="eastAsia"/>
+        </w:rPr>
+        <w:t>2003</w:t>
+      </w:r>
+      <w:commentRangeEnd w:id="8"/>
+      <w:r>
+        <w:rPr>
+          <w:rStyle w:val="a4"/>
+        </w:rPr>
+        <w:commentReference w:id="8"/>
       </w:r>
       <w:r>
         <w:rPr>
@@ -572,52 +788,43 @@
         <w:rPr>
           <w:rFonts w:hint="eastAsia"/>
         </w:rPr>
-        <w:t>等方式進行估計。</w:t>
-      </w:r>
-      <w:r>
-        <w:rPr>
-          <w:rFonts w:hint="eastAsia"/>
-          <w:color w:val="FF0000"/>
-        </w:rPr>
-        <w:t>參數方法的文獻</w:t>
-      </w:r>
-      <w:r>
-        <w:rPr>
-          <w:rFonts w:hint="eastAsia"/>
-          <w:color w:val="FF0000"/>
-        </w:rPr>
-        <w:t>/</w:t>
-      </w:r>
-      <w:r>
-        <w:rPr>
-          <w:rFonts w:hint="eastAsia"/>
-          <w:color w:val="FF0000"/>
-        </w:rPr>
-        <w:t>例子</w:t>
-      </w:r>
-      <w:r>
-        <w:rPr>
-          <w:rFonts w:hint="eastAsia"/>
-        </w:rPr>
         <w:t>。</w:t>
       </w:r>
       <w:r>
         <w:rPr>
           <w:rFonts w:hint="eastAsia"/>
         </w:rPr>
-        <w:t>參數化方法通常比非參數化方法更簡單，因為它們可以通過假設一個特定的分布來簡化問題，但是這些假設可能不總是符合實際情況。</w:t>
-      </w:r>
-      <w:r>
-        <w:rPr>
-          <w:rFonts w:hint="eastAsia"/>
-        </w:rPr>
-        <w:t>但</w:t>
-      </w:r>
-      <w:r>
-        <w:rPr>
-          <w:rFonts w:hint="eastAsia"/>
-        </w:rPr>
-        <w:t>非參數方法通常比參數方法更靈活，因為</w:t>
+        <w:t>大部分情況下，</w:t>
+      </w:r>
+      <w:r>
+        <w:rPr>
+          <w:rFonts w:hint="eastAsia"/>
+        </w:rPr>
+        <w:t>非</w:t>
+      </w:r>
+      <w:r>
+        <w:rPr>
+          <w:rFonts w:hint="eastAsia"/>
+        </w:rPr>
+        <w:t>參數化</w:t>
+      </w:r>
+      <w:r>
+        <w:rPr>
+          <w:rFonts w:hint="eastAsia"/>
+        </w:rPr>
+        <w:t>方法通常比</w:t>
+      </w:r>
+      <w:r>
+        <w:rPr>
+          <w:rFonts w:hint="eastAsia"/>
+        </w:rPr>
+        <w:t>參數化</w:t>
+      </w:r>
+      <w:r>
+        <w:rPr>
+          <w:rFonts w:hint="eastAsia"/>
+        </w:rPr>
+        <w:t>方法更靈活，因為</w:t>
       </w:r>
       <w:r>
         <w:rPr>
@@ -629,41 +836,700 @@
         <w:rPr>
           <w:rFonts w:hint="eastAsia"/>
         </w:rPr>
-        <w:t>假設一個特定的分布形式，</w:t>
-      </w:r>
-      <w:r>
-        <w:rPr>
-          <w:rFonts w:hint="eastAsia"/>
-        </w:rPr>
-        <w:t>然而</w:t>
-      </w:r>
-      <w:r>
-        <w:rPr>
-          <w:rFonts w:hint="eastAsia"/>
-        </w:rPr>
-        <w:t>非參數方法</w:t>
-      </w:r>
-      <w:r>
-        <w:rPr>
-          <w:rFonts w:hint="eastAsia"/>
-        </w:rPr>
-        <w:t>通常需要更多的數據和計算資源來估計未知的密度函數或分布函數。</w:t>
-      </w:r>
-      <w:r>
-        <w:rPr>
-          <w:rFonts w:hint="eastAsia"/>
-        </w:rPr>
-        <w:t>兩者在估計式的建立上，皆存在不同的優勢與挑戰。</w:t>
+        <w:t>假設一個特定的</w:t>
+      </w:r>
+      <w:r>
+        <w:rPr>
+          <w:rFonts w:hint="eastAsia"/>
+        </w:rPr>
+        <w:t>分佈</w:t>
+      </w:r>
+      <w:r>
+        <w:rPr>
+          <w:rFonts w:hint="eastAsia"/>
+        </w:rPr>
+        <w:t>形式，</w:t>
+      </w:r>
+      <w:r>
+        <w:rPr>
+          <w:rFonts w:hint="eastAsia"/>
+        </w:rPr>
+        <w:t>然而非參數化方法卻</w:t>
+      </w:r>
+      <w:r>
+        <w:rPr>
+          <w:rFonts w:hint="eastAsia"/>
+        </w:rPr>
+        <w:t>需要更多的數據和計算資源來估計未知的密度函數或</w:t>
+      </w:r>
+      <w:r>
+        <w:rPr>
+          <w:rFonts w:hint="eastAsia"/>
+        </w:rPr>
+        <w:t>分佈</w:t>
+      </w:r>
+      <w:r>
+        <w:rPr>
+          <w:rFonts w:hint="eastAsia"/>
+        </w:rPr>
+        <w:t>函數。</w:t>
+      </w:r>
+      <w:r>
+        <w:rPr>
+          <w:rFonts w:hint="eastAsia"/>
+        </w:rPr>
+        <w:t>反觀，參數化</w:t>
+      </w:r>
+      <w:r>
+        <w:rPr>
+          <w:rFonts w:hint="eastAsia"/>
+        </w:rPr>
+        <w:t>方法通常比非</w:t>
+      </w:r>
+      <w:r>
+        <w:rPr>
+          <w:rFonts w:hint="eastAsia"/>
+        </w:rPr>
+        <w:t>參數化</w:t>
+      </w:r>
+      <w:r>
+        <w:rPr>
+          <w:rFonts w:hint="eastAsia"/>
+        </w:rPr>
+        <w:t>方法更簡單，因為它們可以</w:t>
+      </w:r>
+      <w:r>
+        <w:rPr>
+          <w:rFonts w:hint="eastAsia"/>
+        </w:rPr>
+        <w:t>藉由</w:t>
+      </w:r>
+      <w:r>
+        <w:rPr>
+          <w:rFonts w:hint="eastAsia"/>
+        </w:rPr>
+        <w:t>假設一個特定的</w:t>
+      </w:r>
+      <w:r>
+        <w:rPr>
+          <w:rFonts w:hint="eastAsia"/>
+        </w:rPr>
+        <w:t>分佈</w:t>
+      </w:r>
+      <w:r>
+        <w:rPr>
+          <w:rFonts w:hint="eastAsia"/>
+        </w:rPr>
+        <w:t>簡化問題，</w:t>
+      </w:r>
+      <w:r>
+        <w:rPr>
+          <w:rFonts w:hint="eastAsia"/>
+        </w:rPr>
+        <w:t>且在樣本數夠大的情況下，利用參數化方法所建立的估計方式，通常具有更好的效果</w:t>
+      </w:r>
+      <w:r>
+        <w:rPr>
+          <w:rFonts w:hint="eastAsia"/>
+        </w:rPr>
+        <w:t xml:space="preserve"> (</w:t>
+      </w:r>
+      <w:commentRangeStart w:id="9"/>
+      <w:r>
+        <w:t>Wu</w:t>
+      </w:r>
+      <w:r>
+        <w:rPr>
+          <w:rFonts w:hint="eastAsia"/>
+        </w:rPr>
+        <w:t xml:space="preserve"> </w:t>
+      </w:r>
+      <w:r>
+        <w:t>e</w:t>
+      </w:r>
+      <w:r>
+        <w:rPr>
+          <w:rFonts w:hint="eastAsia"/>
+        </w:rPr>
+        <w:t>t.al, 2006</w:t>
+      </w:r>
+      <w:commentRangeEnd w:id="9"/>
+      <w:r>
+        <w:rPr>
+          <w:rStyle w:val="a4"/>
+        </w:rPr>
+        <w:commentReference w:id="9"/>
+      </w:r>
+      <w:r>
+        <w:rPr>
+          <w:rFonts w:hint="eastAsia"/>
+        </w:rPr>
+        <w:t>)</w:t>
+      </w:r>
+      <w:r>
+        <w:rPr>
+          <w:rFonts w:hint="eastAsia"/>
+        </w:rPr>
+        <w:t>。</w:t>
       </w:r>
     </w:p>
     <w:p>
       <w:pPr>
         <w:ind w:firstLine="425"/>
-        <w:rPr>
-          <w:rFonts w:hint="eastAsia"/>
-          <w:color w:val="FF0000"/>
-        </w:rPr>
-      </w:pPr>
+      </w:pPr>
+      <w:r>
+        <w:rPr>
+          <w:rFonts w:hint="eastAsia"/>
+        </w:rPr>
+        <w:t>而在生態上的應用以及環境決策中，</w:t>
+      </w:r>
+      <w:r>
+        <w:rPr>
+          <w:rFonts w:hint="eastAsia"/>
+        </w:rPr>
+        <w:t>除了單一群落的物種豐富度之外，</w:t>
+      </w:r>
+      <w:r>
+        <w:rPr>
+          <w:rFonts w:hint="eastAsia"/>
+        </w:rPr>
+        <w:t>往往</w:t>
+      </w:r>
+      <w:r>
+        <w:rPr>
+          <w:rFonts w:hint="eastAsia"/>
+        </w:rPr>
+        <w:t>也</w:t>
+      </w:r>
+      <w:r>
+        <w:rPr>
+          <w:rFonts w:hint="eastAsia"/>
+        </w:rPr>
+        <w:t>需要針對多個群落之間進行比較。這些群落可能是一保護區隨時間的變化</w:t>
+      </w:r>
+      <w:r>
+        <w:rPr>
+          <w:rFonts w:hint="eastAsia"/>
+        </w:rPr>
+        <w:t>，</w:t>
+      </w:r>
+      <w:r>
+        <w:rPr>
+          <w:rFonts w:hint="eastAsia"/>
+        </w:rPr>
+        <w:t>或是不同海拔或緯度的生態差異等</w:t>
+      </w:r>
+      <w:r>
+        <w:rPr>
+          <w:rFonts w:hint="eastAsia"/>
+        </w:rPr>
+        <w:t xml:space="preserve"> (</w:t>
+      </w:r>
+      <w:commentRangeStart w:id="10"/>
+      <w:r>
+        <w:rPr>
+          <w:rFonts w:hint="eastAsia"/>
+        </w:rPr>
+        <w:t>Chao, et.al, 2000</w:t>
+      </w:r>
+      <w:commentRangeEnd w:id="10"/>
+      <w:r>
+        <w:rPr>
+          <w:rStyle w:val="a4"/>
+        </w:rPr>
+        <w:commentReference w:id="10"/>
+      </w:r>
+      <w:r>
+        <w:rPr>
+          <w:rFonts w:hint="eastAsia"/>
+        </w:rPr>
+        <w:t>)</w:t>
+      </w:r>
+      <w:r>
+        <w:rPr>
+          <w:rFonts w:hint="eastAsia"/>
+        </w:rPr>
+        <w:t>。</w:t>
+      </w:r>
+      <w:r>
+        <w:rPr>
+          <w:rFonts w:hint="eastAsia"/>
+        </w:rPr>
+        <w:t>在這其中，共同物種豐富度，即</w:t>
+      </w:r>
+      <w:r>
+        <w:rPr>
+          <w:rFonts w:hint="eastAsia"/>
+        </w:rPr>
+        <w:t>共同物種數</w:t>
+      </w:r>
+      <w:r>
+        <w:rPr>
+          <w:rFonts w:hint="eastAsia"/>
+        </w:rPr>
+        <w:t>，便</w:t>
+      </w:r>
+      <w:r>
+        <w:rPr>
+          <w:rFonts w:hint="eastAsia"/>
+        </w:rPr>
+        <w:t>是建構群落之間相似性以及</w:t>
+      </w:r>
+      <w:r>
+        <w:rPr>
+          <w:rFonts w:hint="eastAsia"/>
+          <w:i/>
+          <w:iCs/>
+        </w:rPr>
+        <w:t>Beta</w:t>
+      </w:r>
+      <w:r>
+        <w:rPr>
+          <w:rFonts w:hint="eastAsia"/>
+        </w:rPr>
+        <w:t>多樣性</w:t>
+      </w:r>
+      <w:r>
+        <w:rPr>
+          <w:rFonts w:hint="eastAsia"/>
+        </w:rPr>
+        <w:t>重要的</w:t>
+      </w:r>
+      <w:r>
+        <w:rPr>
+          <w:rFonts w:hint="eastAsia"/>
+        </w:rPr>
+        <w:t>基礎之一。因此，估計多個群落間存在的共同物種豐富度也是一樣重要的議題。</w:t>
+      </w:r>
+      <w:r>
+        <w:rPr>
+          <w:rFonts w:hint="eastAsia"/>
+        </w:rPr>
+        <w:t>在過去，已有許多研究針對</w:t>
+      </w:r>
+      <w:r>
+        <w:rPr>
+          <w:rFonts w:hint="eastAsia"/>
+        </w:rPr>
+        <w:t>不同的抽樣方式、參數化或非參數化的方法來建立兩</w:t>
+      </w:r>
+      <w:r>
+        <w:rPr>
+          <w:rFonts w:hint="eastAsia"/>
+        </w:rPr>
+        <w:t>群落的共同物種數</w:t>
+      </w:r>
+      <w:r>
+        <w:rPr>
+          <w:rFonts w:hint="eastAsia"/>
+        </w:rPr>
+        <w:t>進行估計</w:t>
+      </w:r>
+      <w:r>
+        <w:rPr>
+          <w:rFonts w:hint="eastAsia"/>
+        </w:rPr>
+        <w:t xml:space="preserve"> (</w:t>
+      </w:r>
+      <w:commentRangeStart w:id="11"/>
+      <w:r>
+        <w:rPr>
+          <w:rFonts w:hint="eastAsia"/>
+        </w:rPr>
+        <w:t>Chao, et.al, 2000</w:t>
+      </w:r>
+      <w:commentRangeEnd w:id="11"/>
+      <w:r>
+        <w:rPr>
+          <w:rStyle w:val="a4"/>
+        </w:rPr>
+        <w:commentReference w:id="11"/>
+      </w:r>
+      <w:r>
+        <w:rPr>
+          <w:rFonts w:hint="eastAsia"/>
+        </w:rPr>
+        <w:t xml:space="preserve">, </w:t>
+      </w:r>
+      <w:commentRangeStart w:id="12"/>
+      <w:r>
+        <w:rPr>
+          <w:rFonts w:hint="eastAsia"/>
+        </w:rPr>
+        <w:t>Pan et.al, 2009</w:t>
+      </w:r>
+      <w:commentRangeEnd w:id="12"/>
+      <w:r>
+        <w:rPr>
+          <w:rStyle w:val="a4"/>
+        </w:rPr>
+        <w:commentReference w:id="12"/>
+      </w:r>
+      <w:r>
+        <w:rPr>
+          <w:rFonts w:hint="eastAsia"/>
+        </w:rPr>
+        <w:t xml:space="preserve">, </w:t>
+      </w:r>
+      <w:commentRangeStart w:id="13"/>
+      <w:r>
+        <w:t>Chao</w:t>
+      </w:r>
+      <w:r>
+        <w:rPr>
+          <w:rFonts w:hint="eastAsia"/>
+        </w:rPr>
+        <w:t xml:space="preserve"> &amp; Lin, 2012</w:t>
+      </w:r>
+      <w:commentRangeEnd w:id="13"/>
+      <w:r>
+        <w:rPr>
+          <w:rStyle w:val="a4"/>
+        </w:rPr>
+        <w:commentReference w:id="13"/>
+      </w:r>
+      <w:r>
+        <w:rPr>
+          <w:rFonts w:hint="eastAsia"/>
+        </w:rPr>
+        <w:t>)</w:t>
+      </w:r>
+      <w:r>
+        <w:rPr>
+          <w:rFonts w:hint="eastAsia"/>
+        </w:rPr>
+        <w:t>。</w:t>
+      </w:r>
+      <w:r>
+        <w:rPr>
+          <w:rFonts w:hint="eastAsia"/>
+        </w:rPr>
+        <w:t>此外，也有許多研究提出使用參數化方式，假設物種出現的機率為</w:t>
+      </w:r>
+      <w:r>
+        <w:rPr>
+          <w:rFonts w:hint="eastAsia"/>
+          <w:i/>
+          <w:iCs/>
+        </w:rPr>
+        <w:t>Beta</w:t>
+      </w:r>
+      <w:r>
+        <w:rPr>
+          <w:rFonts w:hint="eastAsia"/>
+        </w:rPr>
+        <w:t>分佈之隨機變數</w:t>
+      </w:r>
+      <w:r>
+        <w:rPr>
+          <w:rFonts w:hint="eastAsia"/>
+        </w:rPr>
+        <w:t xml:space="preserve"> (</w:t>
+      </w:r>
+      <w:commentRangeStart w:id="14"/>
+      <w:r>
+        <w:rPr>
+          <w:rFonts w:hint="eastAsia"/>
+        </w:rPr>
+        <w:t>Shen</w:t>
+      </w:r>
+      <w:r>
+        <w:rPr>
+          <w:rFonts w:hint="eastAsia"/>
+        </w:rPr>
+        <w:t xml:space="preserve"> and </w:t>
+      </w:r>
+      <w:r>
+        <w:rPr>
+          <w:rFonts w:hint="eastAsia"/>
+        </w:rPr>
+        <w:t>He</w:t>
+      </w:r>
+      <w:r>
+        <w:rPr>
+          <w:rFonts w:hint="eastAsia"/>
+        </w:rPr>
+        <w:t xml:space="preserve">, </w:t>
+      </w:r>
+      <w:r>
+        <w:rPr>
+          <w:rFonts w:hint="eastAsia"/>
+        </w:rPr>
+        <w:t>2008</w:t>
+      </w:r>
+      <w:commentRangeEnd w:id="14"/>
+      <w:r>
+        <w:rPr>
+          <w:rStyle w:val="a4"/>
+        </w:rPr>
+        <w:commentReference w:id="14"/>
+      </w:r>
+      <w:r>
+        <w:rPr>
+          <w:rFonts w:hint="eastAsia"/>
+        </w:rPr>
+        <w:t>)</w:t>
+      </w:r>
+      <w:r>
+        <w:rPr>
+          <w:rFonts w:hint="eastAsia"/>
+        </w:rPr>
+        <w:t>。</w:t>
+      </w:r>
+      <w:r>
+        <w:rPr>
+          <w:rFonts w:hint="eastAsia"/>
+        </w:rPr>
+        <w:t>因此，本文將針對</w:t>
+      </w:r>
+      <w:r>
+        <w:rPr>
+          <w:rFonts w:hint="eastAsia"/>
+        </w:rPr>
+        <w:t>不同取樣方式下，出現率數據所估計之</w:t>
+      </w:r>
+      <w:r>
+        <w:rPr>
+          <w:rFonts w:hint="eastAsia"/>
+        </w:rPr>
+        <w:t>共同物種數</w:t>
+      </w:r>
+      <w:r>
+        <w:rPr>
+          <w:rFonts w:hint="eastAsia"/>
+        </w:rPr>
+        <w:t>，結合</w:t>
+      </w:r>
+      <w:r>
+        <w:rPr>
+          <w:rFonts w:hint="eastAsia"/>
+          <w:i/>
+          <w:iCs/>
+        </w:rPr>
+        <w:t>B</w:t>
+      </w:r>
+      <w:r>
+        <w:rPr>
+          <w:i/>
+          <w:iCs/>
+        </w:rPr>
+        <w:t>e</w:t>
+      </w:r>
+      <w:r>
+        <w:rPr>
+          <w:rFonts w:hint="eastAsia"/>
+          <w:i/>
+          <w:iCs/>
+        </w:rPr>
+        <w:t>ta</w:t>
+      </w:r>
+      <w:r>
+        <w:rPr>
+          <w:rFonts w:hint="eastAsia"/>
+        </w:rPr>
+        <w:t xml:space="preserve"> </w:t>
+      </w:r>
+      <w:r>
+        <w:rPr>
+          <w:rFonts w:hint="eastAsia"/>
+        </w:rPr>
+        <w:t>-</w:t>
+      </w:r>
+      <w:r>
+        <w:rPr>
+          <w:rFonts w:hint="eastAsia"/>
+        </w:rPr>
+        <w:t xml:space="preserve"> </w:t>
+      </w:r>
+      <w:r>
+        <w:rPr>
+          <w:rFonts w:hint="eastAsia"/>
+        </w:rPr>
+        <w:t>二項式模型</w:t>
+      </w:r>
+      <w:r>
+        <w:rPr>
+          <w:rFonts w:hint="eastAsia"/>
+        </w:rPr>
+        <w:t xml:space="preserve"> (</w:t>
+      </w:r>
+      <w:r>
+        <w:t>beta-binomial model</w:t>
+      </w:r>
+      <w:r>
+        <w:rPr>
+          <w:rFonts w:hint="eastAsia"/>
+        </w:rPr>
+        <w:t xml:space="preserve">) </w:t>
+      </w:r>
+      <w:r>
+        <w:rPr>
+          <w:rFonts w:hint="eastAsia"/>
+        </w:rPr>
+        <w:t>修正原有的估計方法。</w:t>
+      </w:r>
+    </w:p>
+    <w:p>
+      <w:pPr>
+        <w:ind w:firstLine="425"/>
+      </w:pPr>
+      <w:r>
+        <w:rPr>
+          <w:rFonts w:hint="eastAsia"/>
+        </w:rPr>
+        <w:t>以下為本篇文章的章節安排</w:t>
+      </w:r>
+      <w:r>
+        <w:rPr>
+          <w:rFonts w:hint="eastAsia"/>
+        </w:rPr>
+        <w:t>：</w:t>
+      </w:r>
+      <w:r>
+        <w:rPr>
+          <w:rFonts w:hint="eastAsia"/>
+        </w:rPr>
+        <w:t>在第二章中，首先將針對文章中的數學符號、出現率數據、不同抽樣方式下的單群落與兩群落的物種數估計，以及</w:t>
+      </w:r>
+      <w:r>
+        <w:rPr>
+          <w:rFonts w:hint="eastAsia"/>
+        </w:rPr>
+        <w:t>一些估計指標進行回顧。接著，在第三章中將針對本篇文章所提的修正估計方法進</w:t>
+      </w:r>
+      <w:r>
+        <w:rPr>
+          <w:rFonts w:hint="eastAsia"/>
+        </w:rPr>
+        <w:lastRenderedPageBreak/>
+        <w:t>行完整的推導與描述。隨後在第四章中，利用所模擬出的群落數據，以及兩筆真實資料</w:t>
+      </w:r>
+      <w:r>
+        <w:rPr>
+          <w:rFonts w:hint="eastAsia"/>
+        </w:rPr>
+        <w:t xml:space="preserve"> (</w:t>
+      </w:r>
+      <w:r>
+        <w:rPr>
+          <w:rFonts w:hint="eastAsia"/>
+        </w:rPr>
+        <w:t>澳洲三種極端氣候鳥類資料</w:t>
+      </w:r>
+      <w:r>
+        <w:rPr>
+          <w:rFonts w:hint="eastAsia"/>
+        </w:rPr>
+        <w:t>與</w:t>
+      </w:r>
+      <w:r>
+        <w:rPr>
+          <w:rFonts w:hint="eastAsia"/>
+        </w:rPr>
+        <w:t>BCI</w:t>
+      </w:r>
+      <w:r>
+        <w:rPr>
+          <w:rFonts w:hint="eastAsia"/>
+        </w:rPr>
+        <w:t>資料</w:t>
+      </w:r>
+      <w:r>
+        <w:rPr>
+          <w:rFonts w:hint="eastAsia"/>
+        </w:rPr>
+        <w:t xml:space="preserve">) </w:t>
+      </w:r>
+      <w:r>
+        <w:rPr>
+          <w:rFonts w:hint="eastAsia"/>
+        </w:rPr>
+        <w:t>作為母體，以電腦模擬的方式呈現估計結果，並評估估計式的穩</w:t>
+      </w:r>
+      <w:r>
+        <w:rPr>
+          <w:rFonts w:hint="eastAsia"/>
+        </w:rPr>
+        <w:t>定</w:t>
+      </w:r>
+      <w:r>
+        <w:rPr>
+          <w:rFonts w:hint="eastAsia"/>
+        </w:rPr>
+        <w:t>性。並在第五章中使用</w:t>
+      </w:r>
+      <w:r>
+        <w:rPr>
+          <w:rFonts w:hint="eastAsia"/>
+        </w:rPr>
+        <w:t>紅杉國家公園內苔蘚資料</w:t>
+      </w:r>
+      <w:r>
+        <w:rPr>
+          <w:rFonts w:hint="eastAsia"/>
+        </w:rPr>
+        <w:t>進行實</w:t>
+      </w:r>
+      <w:r>
+        <w:rPr>
+          <w:rFonts w:hint="eastAsia"/>
+        </w:rPr>
+        <w:t>例</w:t>
+      </w:r>
+      <w:r>
+        <w:rPr>
+          <w:rFonts w:hint="eastAsia"/>
+        </w:rPr>
+        <w:t>分析，</w:t>
+      </w:r>
+      <w:r>
+        <w:rPr>
+          <w:rFonts w:hint="eastAsia"/>
+        </w:rPr>
+        <w:t>將估計式</w:t>
+      </w:r>
+      <w:r>
+        <w:rPr>
+          <w:rFonts w:hint="eastAsia"/>
+        </w:rPr>
+        <w:t>實際應用於資料分析中。最後針對本篇文章給予一個總結，</w:t>
+      </w:r>
+      <w:r>
+        <w:rPr>
+          <w:rFonts w:hint="eastAsia"/>
+        </w:rPr>
+        <w:t>同時</w:t>
+      </w:r>
+      <w:r>
+        <w:rPr>
+          <w:rFonts w:hint="eastAsia"/>
+        </w:rPr>
+        <w:t>針對研究</w:t>
+      </w:r>
+      <w:r>
+        <w:rPr>
+          <w:rFonts w:hint="eastAsia"/>
+        </w:rPr>
+        <w:t>的</w:t>
+      </w:r>
+      <w:r>
+        <w:rPr>
+          <w:rFonts w:hint="eastAsia"/>
+        </w:rPr>
+        <w:t>未來發展提出討</w:t>
+      </w:r>
+      <w:r>
+        <w:rPr>
+          <w:rFonts w:hint="eastAsia"/>
+        </w:rPr>
+        <w:t>論</w:t>
+      </w:r>
+      <w:r>
+        <w:rPr>
+          <w:rFonts w:hint="eastAsia"/>
+        </w:rPr>
+        <w:t>。</w:t>
+      </w:r>
     </w:p>
     <w:p>
       <w:pPr>
@@ -674,6 +1540,7 @@
       <w:r>
         <w:tab/>
       </w:r>
+      <w:bookmarkEnd w:id="0"/>
     </w:p>
     <w:sectPr>
       <w:pgSz w:w="11906" w:h="16838"/>
@@ -687,7 +1554,7 @@
 
 <file path=word/comments.xml><?xml version="1.0" encoding="utf-8"?>
 <w:comments xmlns:wpc="http://schemas.microsoft.com/office/word/2010/wordprocessingCanvas" xmlns:cx="http://schemas.microsoft.com/office/drawing/2014/chartex" xmlns:cx1="http://schemas.microsoft.com/office/drawing/2015/9/8/chartex" xmlns:cx2="http://schemas.microsoft.com/office/drawing/2015/10/21/chartex" xmlns:cx3="http://schemas.microsoft.com/office/drawing/2016/5/9/chartex" xmlns:cx4="http://schemas.microsoft.com/office/drawing/2016/5/10/chartex" xmlns:cx5="http://schemas.microsoft.com/office/drawing/2016/5/11/chartex" xmlns:cx6="http://schemas.microsoft.com/office/drawing/2016/5/12/chartex" xmlns:cx7="http://schemas.microsoft.com/office/drawing/2016/5/13/chartex" xmlns:cx8="http://schemas.microsoft.com/office/drawing/2016/5/14/chartex" xmlns:mc="http://schemas.openxmlformats.org/markup-compatibility/2006" xmlns:aink="http://schemas.microsoft.com/office/drawing/2016/ink" xmlns:am3d="http://schemas.microsoft.com/office/drawing/2017/model3d" xmlns:o="urn:schemas-microsoft-com:office:office" xmlns:oel="http://schemas.microsoft.com/office/2019/extlst" xmlns:r="http://schemas.openxmlformats.org/officeDocument/2006/relationships" xmlns:m="http://schemas.openxmlformats.org/officeDocument/2006/math" xmlns:v="urn:schemas-microsoft-com:vml" xmlns:wp14="http://schemas.microsoft.com/office/word/2010/wordprocessingDrawing" xmlns:wp="http://schemas.openxmlformats.org/drawingml/2006/wordprocessingDrawing" xmlns:w10="urn:schemas-microsoft-com:office:word" xmlns:w="http://schemas.openxmlformats.org/wordprocessingml/2006/main" xmlns:w14="http://schemas.microsoft.com/office/word/2010/wordml" xmlns:w15="http://schemas.microsoft.com/office/word/2012/wordml" xmlns:w16cex="http://schemas.microsoft.com/office/word/2018/wordml/cex" xmlns:w16cid="http://schemas.microsoft.com/office/word/2016/wordml/cid" xmlns:w16="http://schemas.microsoft.com/office/word/2018/wordml" xmlns:w16du="http://schemas.microsoft.com/office/word/2023/wordml/word16du" xmlns:w16sdtdh="http://schemas.microsoft.com/office/word/2020/wordml/sdtdatahash" xmlns:w16se="http://schemas.microsoft.com/office/word/2015/wordml/symex" xmlns:wpg="http://schemas.microsoft.com/office/word/2010/wordprocessingGroup" xmlns:wpi="http://schemas.microsoft.com/office/word/2010/wordprocessingInk" xmlns:wne="http://schemas.microsoft.com/office/word/2006/wordml" xmlns:wps="http://schemas.microsoft.com/office/word/2010/wordprocessingShape" mc:Ignorable="w14 w15 w16se w16cid w16 w16cex w16sdtdh w16du wp14">
-  <w:comment w:id="0" w:author="昱嫻 郭" w:date="2024-04-02T22:23:00Z" w:initials="昱郭">
+  <w:comment w:id="1" w:author="昱嫻 郭" w:date="2024-04-02T22:23:00Z" w:initials="昱郭">
     <w:p>
       <w:pPr>
         <w:pStyle w:val="a5"/>
@@ -723,7 +1590,7 @@
       </w:r>
     </w:p>
   </w:comment>
-  <w:comment w:id="1" w:author="昱嫻 郭" w:date="2024-04-02T22:22:00Z" w:initials="昱郭">
+  <w:comment w:id="2" w:author="昱嫻 郭" w:date="2024-04-02T22:22:00Z" w:initials="昱郭">
     <w:p>
       <w:pPr>
         <w:pStyle w:val="a5"/>
@@ -759,7 +1626,7 @@
       </w:r>
     </w:p>
   </w:comment>
-  <w:comment w:id="2" w:author="昱嫻 郭" w:date="2024-04-03T10:56:00Z" w:initials="昱郭">
+  <w:comment w:id="3" w:author="昱嫻 郭" w:date="2024-04-03T10:56:00Z" w:initials="昱郭">
     <w:p>
       <w:pPr>
         <w:pStyle w:val="a5"/>
@@ -814,7 +1681,7 @@
       </w:r>
     </w:p>
   </w:comment>
-  <w:comment w:id="3" w:author="昱嫻 郭" w:date="2024-04-03T14:48:00Z" w:initials="昱郭">
+  <w:comment w:id="4" w:author="昱嫻 郭" w:date="2024-04-03T14:48:00Z" w:initials="昱郭">
     <w:p>
       <w:pPr>
         <w:pStyle w:val="a5"/>
@@ -869,7 +1736,7 @@
       </w:r>
     </w:p>
   </w:comment>
-  <w:comment w:id="4" w:author="昱嫻 郭" w:date="2024-04-03T14:48:00Z" w:initials="昱郭">
+  <w:comment w:id="5" w:author="昱嫻 郭" w:date="2024-04-03T14:48:00Z" w:initials="昱郭">
     <w:p>
       <w:pPr>
         <w:pStyle w:val="a5"/>
@@ -924,7 +1791,7 @@
       </w:r>
     </w:p>
   </w:comment>
-  <w:comment w:id="5" w:author="昱嫻 郭" w:date="2024-04-03T14:49:00Z" w:initials="昱郭">
+  <w:comment w:id="6" w:author="昱嫻 郭" w:date="2024-04-03T14:49:00Z" w:initials="昱郭">
     <w:p>
       <w:pPr>
         <w:pStyle w:val="a5"/>
@@ -979,7 +1846,7 @@
       </w:r>
     </w:p>
   </w:comment>
-  <w:comment w:id="6" w:author="昱嫻 郭" w:date="2024-04-03T14:49:00Z" w:initials="昱郭">
+  <w:comment w:id="7" w:author="昱嫻 郭" w:date="2024-04-03T14:49:00Z" w:initials="昱郭">
     <w:p>
       <w:pPr>
         <w:pStyle w:val="a5"/>
@@ -1031,6 +1898,232 @@
       </w:r>
       <w:r>
         <w:t xml:space="preserve"> </w:t>
+      </w:r>
+    </w:p>
+  </w:comment>
+  <w:comment w:id="8" w:author="昱嫻 郭" w:date="2024-04-03T20:52:00Z" w:initials="昱郭">
+    <w:p>
+      <w:pPr>
+        <w:pStyle w:val="a5"/>
+      </w:pPr>
+      <w:r>
+        <w:rPr>
+          <w:rStyle w:val="a4"/>
+        </w:rPr>
+        <w:annotationRef/>
+      </w:r>
+      <w:r>
+        <w:rPr>
+          <w:color w:val="222222"/>
+          <w:highlight w:val="white"/>
+        </w:rPr>
+        <w:t>Dorazio, R. M., &amp; Royle, J. A. (2003). Mixture models for estimating the size of a closed population when capture rates vary among individuals. </w:t>
+      </w:r>
+      <w:r>
+        <w:rPr>
+          <w:i/>
+          <w:iCs/>
+          <w:color w:val="222222"/>
+          <w:highlight w:val="white"/>
+        </w:rPr>
+        <w:t>Biometrics</w:t>
+      </w:r>
+      <w:r>
+        <w:rPr>
+          <w:color w:val="222222"/>
+          <w:highlight w:val="white"/>
+        </w:rPr>
+        <w:t>, </w:t>
+      </w:r>
+      <w:r>
+        <w:rPr>
+          <w:i/>
+          <w:iCs/>
+          <w:color w:val="222222"/>
+          <w:highlight w:val="white"/>
+        </w:rPr>
+        <w:t>59</w:t>
+      </w:r>
+      <w:r>
+        <w:rPr>
+          <w:color w:val="222222"/>
+          <w:highlight w:val="white"/>
+        </w:rPr>
+        <w:t>(2), 351-364.</w:t>
+      </w:r>
+      <w:r>
+        <w:t xml:space="preserve"> </w:t>
+      </w:r>
+    </w:p>
+  </w:comment>
+  <w:comment w:id="9" w:author="昱嫻 郭" w:date="2024-04-03T20:47:00Z" w:initials="昱郭">
+    <w:p>
+      <w:pPr>
+        <w:pStyle w:val="a5"/>
+      </w:pPr>
+      <w:r>
+        <w:rPr>
+          <w:rStyle w:val="a4"/>
+        </w:rPr>
+        <w:annotationRef/>
+      </w:r>
+      <w:r>
+        <w:rPr>
+          <w:color w:val="000000"/>
+        </w:rPr>
+        <w:t>Wu, B., Guan, Z., &amp; Zhao, H. (2006). Parametric and Nonparametric FDR Estimation Revisited. </w:t>
+      </w:r>
+      <w:r>
+        <w:rPr>
+          <w:i/>
+          <w:iCs/>
+          <w:color w:val="000000"/>
+        </w:rPr>
+        <w:t>Biometrics</w:t>
+      </w:r>
+      <w:r>
+        <w:rPr>
+          <w:color w:val="000000"/>
+        </w:rPr>
+        <w:t>, 62. https://doi.org/10.1111/j.1541-0420.2006.00531.x.</w:t>
+      </w:r>
+      <w:r>
+        <w:t xml:space="preserve"> </w:t>
+      </w:r>
+    </w:p>
+  </w:comment>
+  <w:comment w:id="10" w:author="昱嫻 郭" w:date="2024-04-03T21:16:00Z" w:initials="昱郭">
+    <w:p>
+      <w:pPr>
+        <w:pStyle w:val="a5"/>
+      </w:pPr>
+      <w:r>
+        <w:rPr>
+          <w:rStyle w:val="a4"/>
+        </w:rPr>
+        <w:annotationRef/>
+      </w:r>
+      <w:r>
+        <w:rPr>
+          <w:color w:val="222222"/>
+          <w:highlight w:val="white"/>
+        </w:rPr>
+        <w:t>Chao, A., Hwang, W. H., Chen, Y. C., &amp; Kuo, C. Y. (2000). Estimating the number of shared species in two communities. </w:t>
+      </w:r>
+      <w:r>
+        <w:rPr>
+          <w:i/>
+          <w:iCs/>
+          <w:color w:val="222222"/>
+          <w:highlight w:val="white"/>
+        </w:rPr>
+        <w:t>Statistica sinica</w:t>
+      </w:r>
+      <w:r>
+        <w:rPr>
+          <w:color w:val="222222"/>
+          <w:highlight w:val="white"/>
+        </w:rPr>
+        <w:t>, 227-246.</w:t>
+      </w:r>
+      <w:r>
+        <w:t xml:space="preserve"> </w:t>
+      </w:r>
+    </w:p>
+  </w:comment>
+  <w:comment w:id="11" w:author="昱嫻 郭" w:date="2024-04-03T21:16:00Z" w:initials="昱郭">
+    <w:p>
+      <w:pPr>
+        <w:pStyle w:val="a5"/>
+      </w:pPr>
+      <w:r>
+        <w:rPr>
+          <w:rStyle w:val="a4"/>
+        </w:rPr>
+        <w:annotationRef/>
+      </w:r>
+      <w:r>
+        <w:rPr>
+          <w:color w:val="222222"/>
+          <w:highlight w:val="white"/>
+        </w:rPr>
+        <w:t>Chao, A., Hwang, W. H., Chen, Y. C., &amp; Kuo, C. Y. (2000). Estimating the number of shared species in two communities. </w:t>
+      </w:r>
+      <w:r>
+        <w:rPr>
+          <w:i/>
+          <w:iCs/>
+          <w:color w:val="222222"/>
+          <w:highlight w:val="white"/>
+        </w:rPr>
+        <w:t>Statistica sinica</w:t>
+      </w:r>
+      <w:r>
+        <w:rPr>
+          <w:color w:val="222222"/>
+          <w:highlight w:val="white"/>
+        </w:rPr>
+        <w:t>, 227-246.</w:t>
+      </w:r>
+      <w:r>
+        <w:t xml:space="preserve"> </w:t>
+      </w:r>
+    </w:p>
+  </w:comment>
+  <w:comment w:id="12" w:author="昱嫻 郭" w:date="2024-04-03T21:51:00Z" w:initials="昱郭">
+    <w:p>
+      <w:pPr>
+        <w:pStyle w:val="a5"/>
+      </w:pPr>
+      <w:r>
+        <w:rPr>
+          <w:rStyle w:val="a4"/>
+        </w:rPr>
+        <w:annotationRef/>
+      </w:r>
+      <w:r>
+        <w:rPr>
+          <w:color w:val="000000"/>
+        </w:rPr>
+        <w:t>Pan, H. Y., Chao, A., &amp; Foissner, W. (2009). A nonparametric lower bound for the number of species shared by multiple communities. Journal of agricultural, biological, and environmental statistics, 14, 452-468.</w:t>
+      </w:r>
+    </w:p>
+  </w:comment>
+  <w:comment w:id="13" w:author="昱嫻 郭" w:date="2024-04-03T21:50:00Z" w:initials="昱郭">
+    <w:p>
+      <w:pPr>
+        <w:pStyle w:val="a5"/>
+      </w:pPr>
+      <w:r>
+        <w:rPr>
+          <w:rStyle w:val="a4"/>
+        </w:rPr>
+        <w:annotationRef/>
+      </w:r>
+      <w:r>
+        <w:rPr>
+          <w:color w:val="000000"/>
+        </w:rPr>
+        <w:t>Chao, A., &amp; Lin, C. W. (2012). Nonparametric lower bounds for species richness and shared species richness under sampling without replacement. Biometrics, 68(3), 912-921.</w:t>
+      </w:r>
+    </w:p>
+  </w:comment>
+  <w:comment w:id="14" w:author="昱嫻 郭" w:date="2024-04-03T21:50:00Z" w:initials="昱郭">
+    <w:p>
+      <w:pPr>
+        <w:pStyle w:val="a5"/>
+      </w:pPr>
+      <w:r>
+        <w:rPr>
+          <w:rStyle w:val="a4"/>
+        </w:rPr>
+        <w:annotationRef/>
+      </w:r>
+      <w:r>
+        <w:rPr>
+          <w:color w:val="000000"/>
+        </w:rPr>
+        <w:t>Shen, T. J., &amp; He, F. (2008). An incidence‐based richness estimator for quadrats sampled without replacement. Ecology, 89(7), 2052-2060.</w:t>
       </w:r>
     </w:p>
   </w:comment>
@@ -1042,10 +2135,17 @@
   <w15:commentEx w15:paraId="3F58D066" w15:done="0"/>
   <w15:commentEx w15:paraId="2C63BB9F" w15:done="0"/>
   <w15:commentEx w15:paraId="6D0C6B74" w15:done="0"/>
-  <w15:commentEx w15:paraId="4303B66E" w15:done="0"/>
-  <w15:commentEx w15:paraId="406DC7F5" w15:done="0"/>
-  <w15:commentEx w15:paraId="34D234A2" w15:done="0"/>
-  <w15:commentEx w15:paraId="11F14583" w15:done="0"/>
+  <w15:commentEx w15:paraId="52304DB1" w15:done="0"/>
+  <w15:commentEx w15:paraId="2221716B" w15:done="0"/>
+  <w15:commentEx w15:paraId="7808E1D8" w15:done="0"/>
+  <w15:commentEx w15:paraId="07CD22B8" w15:done="0"/>
+  <w15:commentEx w15:paraId="7219E0F6" w15:done="0"/>
+  <w15:commentEx w15:paraId="3B534DAF" w15:done="0"/>
+  <w15:commentEx w15:paraId="61CA2AF5" w15:done="0"/>
+  <w15:commentEx w15:paraId="4CE4E52C" w15:done="0"/>
+  <w15:commentEx w15:paraId="7B6355A5" w15:done="0"/>
+  <w15:commentEx w15:paraId="407A11DB" w15:done="0"/>
+  <w15:commentEx w15:paraId="121DE2F8" w15:done="0"/>
 </w15:commentsEx>
 </file>
 
@@ -1058,6 +2158,13 @@
   <w16cex:commentExtensible w16cex:durableId="5AFCAD9C" w16cex:dateUtc="2024-04-03T06:48:00Z"/>
   <w16cex:commentExtensible w16cex:durableId="0FECA7BD" w16cex:dateUtc="2024-04-03T06:49:00Z"/>
   <w16cex:commentExtensible w16cex:durableId="61E3DA2F" w16cex:dateUtc="2024-04-03T06:49:00Z"/>
+  <w16cex:commentExtensible w16cex:durableId="7BEEA96D" w16cex:dateUtc="2024-04-03T12:52:00Z"/>
+  <w16cex:commentExtensible w16cex:durableId="7DEE09B8" w16cex:dateUtc="2024-04-03T12:47:00Z"/>
+  <w16cex:commentExtensible w16cex:durableId="06CCD1D9" w16cex:dateUtc="2024-04-03T13:16:00Z"/>
+  <w16cex:commentExtensible w16cex:durableId="176319B3" w16cex:dateUtc="2024-04-03T13:16:00Z"/>
+  <w16cex:commentExtensible w16cex:durableId="3049EC26" w16cex:dateUtc="2024-04-03T13:51:00Z"/>
+  <w16cex:commentExtensible w16cex:durableId="05C400A5" w16cex:dateUtc="2024-04-03T13:50:00Z"/>
+  <w16cex:commentExtensible w16cex:durableId="2C5D3635" w16cex:dateUtc="2024-04-03T13:50:00Z"/>
 </w16cex:commentsExtensible>
 </file>
 
@@ -1066,10 +2173,17 @@
   <w16cid:commentId w16cid:paraId="3F58D066" w16cid:durableId="4BE2B2A3"/>
   <w16cid:commentId w16cid:paraId="2C63BB9F" w16cid:durableId="6171907B"/>
   <w16cid:commentId w16cid:paraId="6D0C6B74" w16cid:durableId="2F159D0F"/>
-  <w16cid:commentId w16cid:paraId="4303B66E" w16cid:durableId="21FDDCC2"/>
-  <w16cid:commentId w16cid:paraId="406DC7F5" w16cid:durableId="5AFCAD9C"/>
-  <w16cid:commentId w16cid:paraId="34D234A2" w16cid:durableId="0FECA7BD"/>
-  <w16cid:commentId w16cid:paraId="11F14583" w16cid:durableId="61E3DA2F"/>
+  <w16cid:commentId w16cid:paraId="52304DB1" w16cid:durableId="21FDDCC2"/>
+  <w16cid:commentId w16cid:paraId="2221716B" w16cid:durableId="5AFCAD9C"/>
+  <w16cid:commentId w16cid:paraId="7808E1D8" w16cid:durableId="0FECA7BD"/>
+  <w16cid:commentId w16cid:paraId="07CD22B8" w16cid:durableId="61E3DA2F"/>
+  <w16cid:commentId w16cid:paraId="7219E0F6" w16cid:durableId="7BEEA96D"/>
+  <w16cid:commentId w16cid:paraId="3B534DAF" w16cid:durableId="7DEE09B8"/>
+  <w16cid:commentId w16cid:paraId="61CA2AF5" w16cid:durableId="06CCD1D9"/>
+  <w16cid:commentId w16cid:paraId="4CE4E52C" w16cid:durableId="176319B3"/>
+  <w16cid:commentId w16cid:paraId="7B6355A5" w16cid:durableId="3049EC26"/>
+  <w16cid:commentId w16cid:paraId="407A11DB" w16cid:durableId="05C400A5"/>
+  <w16cid:commentId w16cid:paraId="121DE2F8" w16cid:durableId="2C5D3635"/>
 </w16cid:commentsIds>
 </file>
 

</xml_diff>